<commit_message>
Updated UC Diagramms with Mockups
Deleted unused Picturs
</commit_message>
<xml_diff>
--- a/PAP/Use Case Diagram - Enter Room.docx
+++ b/PAP/Use Case Diagram - Enter Room.docx
@@ -28,27 +28,17 @@
         <w:pStyle w:val="Titel"/>
         <w:jc w:val="right"/>
       </w:pPr>
-      <w:r>
-        <w:fldChar w:fldCharType="begin"/>
-      </w:r>
-      <w:r>
-        <w:instrText xml:space="preserve">title  \* Mergeformat </w:instrText>
-      </w:r>
-      <w:r>
-        <w:fldChar w:fldCharType="separate"/>
-      </w:r>
-      <w:r>
-        <w:t>Use-Ca</w:t>
-      </w:r>
-      <w:r>
-        <w:t xml:space="preserve">se Specification: </w:t>
-      </w:r>
-      <w:r>
-        <w:t>Enter a room</w:t>
-      </w:r>
-      <w:r>
-        <w:fldChar w:fldCharType="end"/>
-      </w:r>
+      <w:fldSimple w:instr="title  \* Mergeformat ">
+        <w:r>
+          <w:t>Use-Ca</w:t>
+        </w:r>
+        <w:r>
+          <w:t xml:space="preserve">se Specification: </w:t>
+        </w:r>
+        <w:r>
+          <w:t>Enter a room</w:t>
+        </w:r>
+      </w:fldSimple>
     </w:p>
     <w:p>
       <w:pPr>
@@ -138,12 +128,6 @@
         <w:gridCol w:w="2304"/>
       </w:tblGrid>
       <w:tr>
-        <w:tblPrEx>
-          <w:tblCellMar>
-            <w:top w:w="0" w:type="dxa"/>
-            <w:bottom w:w="0" w:type="dxa"/>
-          </w:tblCellMar>
-        </w:tblPrEx>
         <w:tc>
           <w:tcPr>
             <w:tcW w:w="2304" w:type="dxa"/>
@@ -226,12 +210,6 @@
         </w:tc>
       </w:tr>
       <w:tr>
-        <w:tblPrEx>
-          <w:tblCellMar>
-            <w:top w:w="0" w:type="dxa"/>
-            <w:bottom w:w="0" w:type="dxa"/>
-          </w:tblCellMar>
-        </w:tblPrEx>
         <w:tc>
           <w:tcPr>
             <w:tcW w:w="2304" w:type="dxa"/>
@@ -313,12 +291,6 @@
         </w:tc>
       </w:tr>
       <w:tr>
-        <w:tblPrEx>
-          <w:tblCellMar>
-            <w:top w:w="0" w:type="dxa"/>
-            <w:bottom w:w="0" w:type="dxa"/>
-          </w:tblCellMar>
-        </w:tblPrEx>
         <w:tc>
           <w:tcPr>
             <w:tcW w:w="2304" w:type="dxa"/>
@@ -361,12 +333,6 @@
         </w:tc>
       </w:tr>
       <w:tr>
-        <w:tblPrEx>
-          <w:tblCellMar>
-            <w:top w:w="0" w:type="dxa"/>
-            <w:bottom w:w="0" w:type="dxa"/>
-          </w:tblCellMar>
-        </w:tblPrEx>
         <w:tc>
           <w:tcPr>
             <w:tcW w:w="2304" w:type="dxa"/>
@@ -409,12 +375,6 @@
         </w:tc>
       </w:tr>
       <w:tr>
-        <w:tblPrEx>
-          <w:tblCellMar>
-            <w:top w:w="0" w:type="dxa"/>
-            <w:bottom w:w="0" w:type="dxa"/>
-          </w:tblCellMar>
-        </w:tblPrEx>
         <w:tc>
           <w:tcPr>
             <w:tcW w:w="2304" w:type="dxa"/>
@@ -585,13 +545,7 @@
         <w:rPr>
           <w:noProof/>
         </w:rPr>
-        <w:t>B</w:t>
-      </w:r>
-      <w:r>
-        <w:rPr>
-          <w:noProof/>
-        </w:rPr>
-        <w:t>rief Description</w:t>
+        <w:t>Brief Description</w:t>
       </w:r>
       <w:r>
         <w:rPr>
@@ -907,13 +861,7 @@
         <w:rPr>
           <w:noProof/>
         </w:rPr>
-        <w:instrText xml:space="preserve"> PAGEREF _Toc508098434</w:instrText>
-      </w:r>
-      <w:r>
-        <w:rPr>
-          <w:noProof/>
-        </w:rPr>
-        <w:instrText xml:space="preserve"> \h </w:instrText>
+        <w:instrText xml:space="preserve"> PAGEREF _Toc508098434 \h </w:instrText>
       </w:r>
       <w:r>
         <w:rPr>
@@ -1269,13 +1217,7 @@
         <w:rPr>
           <w:noProof/>
         </w:rPr>
-        <w:t>&lt; Prec</w:t>
-      </w:r>
-      <w:r>
-        <w:rPr>
-          <w:noProof/>
-        </w:rPr>
-        <w:t>ondition One &gt;</w:t>
+        <w:t>&lt; Precondition One &gt;</w:t>
       </w:r>
       <w:r>
         <w:rPr>
@@ -1593,13 +1535,7 @@
         <w:rPr>
           <w:noProof/>
         </w:rPr>
-        <w:instrText xml:space="preserve"> PAGEREF _Toc50809</w:instrText>
-      </w:r>
-      <w:r>
-        <w:rPr>
-          <w:noProof/>
-        </w:rPr>
-        <w:instrText xml:space="preserve">8443 \h </w:instrText>
+        <w:instrText xml:space="preserve"> PAGEREF _Toc508098443 \h </w:instrText>
       </w:r>
       <w:r>
         <w:rPr>
@@ -1639,22 +1575,11 @@
       <w:r>
         <w:br w:type="page"/>
       </w:r>
-      <w:r>
-        <w:lastRenderedPageBreak/>
-        <w:fldChar w:fldCharType="begin"/>
-      </w:r>
-      <w:r>
-        <w:instrText xml:space="preserve">title  \* Mergeformat </w:instrText>
-      </w:r>
-      <w:r>
-        <w:fldChar w:fldCharType="separate"/>
-      </w:r>
-      <w:r>
-        <w:t>Use-Case Specification: &lt;Use-Case Name&gt;</w:t>
-      </w:r>
-      <w:r>
-        <w:fldChar w:fldCharType="end"/>
-      </w:r>
+      <w:fldSimple w:instr="title  \* Mergeformat ">
+        <w:r>
+          <w:t>Use-Case Specification: &lt;Use-Case Name&gt;</w:t>
+        </w:r>
+      </w:fldSimple>
       <w:bookmarkStart w:id="0" w:name="_Toc423410237"/>
       <w:bookmarkStart w:id="1" w:name="_Toc425054503"/>
       <w:r>
@@ -1667,27 +1592,27 @@
       <w:pPr>
         <w:pStyle w:val="berschrift1"/>
       </w:pPr>
-      <w:bookmarkStart w:id="2" w:name="_Toc423410238"/>
-      <w:bookmarkStart w:id="3" w:name="_Toc425054504"/>
-      <w:bookmarkStart w:id="4" w:name="_Toc508098429"/>
+      <w:bookmarkStart w:id="2" w:name="_Toc508098429"/>
+      <w:bookmarkStart w:id="3" w:name="_Toc423410238"/>
+      <w:bookmarkStart w:id="4" w:name="_Toc425054504"/>
       <w:r>
         <w:t>Use-Case Name</w:t>
       </w:r>
+      <w:bookmarkEnd w:id="2"/>
+      <w:r>
+        <w:t xml:space="preserve"> </w:t>
+      </w:r>
+    </w:p>
+    <w:p>
+      <w:pPr>
+        <w:pStyle w:val="berschrift2"/>
+      </w:pPr>
+      <w:bookmarkStart w:id="5" w:name="_Toc508098430"/>
+      <w:r>
+        <w:t>Brief Description</w:t>
+      </w:r>
+      <w:bookmarkEnd w:id="3"/>
       <w:bookmarkEnd w:id="4"/>
-      <w:r>
-        <w:t xml:space="preserve"> </w:t>
-      </w:r>
-    </w:p>
-    <w:p>
-      <w:pPr>
-        <w:pStyle w:val="berschrift2"/>
-      </w:pPr>
-      <w:bookmarkStart w:id="5" w:name="_Toc508098430"/>
-      <w:r>
-        <w:t>Brief Description</w:t>
-      </w:r>
-      <w:bookmarkEnd w:id="2"/>
-      <w:bookmarkEnd w:id="3"/>
       <w:bookmarkEnd w:id="5"/>
     </w:p>
     <w:p>
@@ -1697,40 +1622,20 @@
       <w:r>
         <w:t>In the following UC-Diagram u can see what happens if you enter a new room.</w:t>
       </w:r>
-    </w:p>
-    <w:p>
-      <w:pPr>
-        <w:pStyle w:val="berschrift1"/>
-        <w:widowControl/>
-      </w:pPr>
       <w:bookmarkStart w:id="6" w:name="_Toc423410239"/>
       <w:bookmarkStart w:id="7" w:name="_Toc425054505"/>
       <w:bookmarkStart w:id="8" w:name="_Toc508098431"/>
+      <w:bookmarkStart w:id="9" w:name="_GoBack"/>
+      <w:bookmarkEnd w:id="9"/>
       <w:r>
         <w:rPr>
           <w:noProof/>
           <w:lang w:val="de-DE" w:eastAsia="de-DE"/>
         </w:rPr>
         <w:drawing>
-          <wp:anchor distT="0" distB="0" distL="114300" distR="114300" simplePos="0" relativeHeight="251661312" behindDoc="1" locked="0" layoutInCell="1" allowOverlap="1">
-            <wp:simplePos x="0" y="0"/>
-            <wp:positionH relativeFrom="column">
-              <wp:posOffset>472440</wp:posOffset>
-            </wp:positionH>
-            <wp:positionV relativeFrom="paragraph">
-              <wp:posOffset>254635</wp:posOffset>
-            </wp:positionV>
-            <wp:extent cx="4610100" cy="4808220"/>
+          <wp:inline distT="0" distB="0" distL="0" distR="0">
+            <wp:extent cx="4040372" cy="4214008"/>
             <wp:effectExtent l="0" t="0" r="0" b="0"/>
-            <wp:wrapTight wrapText="bothSides">
-              <wp:wrapPolygon edited="0">
-                <wp:start x="0" y="0"/>
-                <wp:lineTo x="0" y="21480"/>
-                <wp:lineTo x="21511" y="21480"/>
-                <wp:lineTo x="21511" y="0"/>
-                <wp:lineTo x="0" y="0"/>
-              </wp:wrapPolygon>
-            </wp:wrapTight>
             <wp:docPr id="3" name="Bild 3" descr="C:\Users\SimonVollmer\AppData\Local\Microsoft\Windows\INetCacheContent.Word\Raum.png"/>
             <wp:cNvGraphicFramePr>
               <a:graphicFrameLocks xmlns:a="http://schemas.openxmlformats.org/drawingml/2006/main" noChangeAspect="1"/>
@@ -1760,7 +1665,7 @@
                   <pic:spPr bwMode="auto">
                     <a:xfrm>
                       <a:off x="0" y="0"/>
-                      <a:ext cx="4610100" cy="4808220"/>
+                      <a:ext cx="4040372" cy="4214008"/>
                     </a:xfrm>
                     <a:prstGeom prst="rect">
                       <a:avLst/>
@@ -1773,21 +1678,50 @@
                 </pic:pic>
               </a:graphicData>
             </a:graphic>
-            <wp14:sizeRelH relativeFrom="page">
-              <wp14:pctWidth>0</wp14:pctWidth>
-            </wp14:sizeRelH>
-            <wp14:sizeRelV relativeFrom="page">
-              <wp14:pctHeight>0</wp14:pctHeight>
-            </wp14:sizeRelV>
-          </wp:anchor>
+          </wp:inline>
         </w:drawing>
       </w:r>
-      <w:r>
-        <w:t xml:space="preserve">Flow of </w:t>
-      </w:r>
-      <w:r>
-        <w:t>Events</w:t>
-      </w:r>
+    </w:p>
+    <w:p>
+      <w:r>
+        <w:lastRenderedPageBreak/>
+        <w:pict>
+          <v:shapetype id="_x0000_t75" coordsize="21600,21600" o:spt="75" o:preferrelative="t" path="m@4@5l@4@11@9@11@9@5xe" filled="f" stroked="f">
+            <v:stroke joinstyle="miter"/>
+            <v:formulas>
+              <v:f eqn="if lineDrawn pixelLineWidth 0"/>
+              <v:f eqn="sum @0 1 0"/>
+              <v:f eqn="sum 0 0 @1"/>
+              <v:f eqn="prod @2 1 2"/>
+              <v:f eqn="prod @3 21600 pixelWidth"/>
+              <v:f eqn="prod @3 21600 pixelHeight"/>
+              <v:f eqn="sum @0 0 1"/>
+              <v:f eqn="prod @6 1 2"/>
+              <v:f eqn="prod @7 21600 pixelWidth"/>
+              <v:f eqn="sum @8 21600 0"/>
+              <v:f eqn="prod @7 21600 pixelHeight"/>
+              <v:f eqn="sum @10 21600 0"/>
+            </v:formulas>
+            <v:path o:extrusionok="f" gradientshapeok="t" o:connecttype="rect"/>
+            <o:lock v:ext="edit" aspectratio="t"/>
+          </v:shapetype>
+          <v:shape id="_x0000_i1025" type="#_x0000_t75" style="width:394.35pt;height:313.95pt">
+            <v:imagedata r:id="rId14" o:title="Roommockup"/>
+          </v:shape>
+        </w:pict>
+      </w:r>
+    </w:p>
+    <w:p>
+      <w:pPr>
+        <w:pStyle w:val="berschrift1"/>
+        <w:widowControl/>
+      </w:pPr>
+      <w:r>
+        <w:t>Flow of Events</w:t>
+      </w:r>
+      <w:bookmarkStart w:id="10" w:name="_Toc423410240"/>
+      <w:bookmarkStart w:id="11" w:name="_Toc425054506"/>
+      <w:bookmarkStart w:id="12" w:name="_Toc508098432"/>
       <w:bookmarkEnd w:id="6"/>
       <w:bookmarkEnd w:id="7"/>
       <w:bookmarkEnd w:id="8"/>
@@ -1797,15 +1731,12 @@
         <w:pStyle w:val="berschrift2"/>
         <w:widowControl/>
       </w:pPr>
-      <w:bookmarkStart w:id="9" w:name="_Toc423410240"/>
-      <w:bookmarkStart w:id="10" w:name="_Toc425054506"/>
-      <w:bookmarkStart w:id="11" w:name="_Toc508098432"/>
       <w:r>
         <w:t>Basic Flow</w:t>
       </w:r>
-      <w:bookmarkEnd w:id="9"/>
       <w:bookmarkEnd w:id="10"/>
       <w:bookmarkEnd w:id="11"/>
+      <w:bookmarkEnd w:id="12"/>
       <w:r>
         <w:t xml:space="preserve"> </w:t>
       </w:r>
@@ -1815,7 +1746,15 @@
         <w:pStyle w:val="InfoBlue"/>
       </w:pPr>
       <w:r>
-        <w:t>The purpose of  the “Room Enter” UC is</w:t>
+        <w:t xml:space="preserve">The purpose </w:t>
+      </w:r>
+      <w:proofErr w:type="gramStart"/>
+      <w:r>
+        <w:t>of  the</w:t>
+      </w:r>
+      <w:proofErr w:type="gramEnd"/>
+      <w:r>
+        <w:t xml:space="preserve"> “Room Enter” UC is</w:t>
       </w:r>
       <w:r>
         <w:t xml:space="preserve"> to get every information whenever you enter a new room.</w:t>
@@ -1826,18 +1765,15 @@
         <w:pStyle w:val="berschrift2"/>
         <w:widowControl/>
       </w:pPr>
-      <w:bookmarkStart w:id="12" w:name="_Toc423410241"/>
-      <w:bookmarkStart w:id="13" w:name="_Toc425054507"/>
-      <w:bookmarkStart w:id="14" w:name="_Toc508098433"/>
-      <w:r>
-        <w:t>A</w:t>
-      </w:r>
-      <w:r>
-        <w:t>lternative Flows</w:t>
-      </w:r>
-      <w:bookmarkEnd w:id="12"/>
+      <w:bookmarkStart w:id="13" w:name="_Toc423410241"/>
+      <w:bookmarkStart w:id="14" w:name="_Toc425054507"/>
+      <w:bookmarkStart w:id="15" w:name="_Toc508098433"/>
+      <w:r>
+        <w:t>Alternative Flows</w:t>
+      </w:r>
       <w:bookmarkEnd w:id="13"/>
       <w:bookmarkEnd w:id="14"/>
+      <w:bookmarkEnd w:id="15"/>
     </w:p>
     <w:p>
       <w:pPr>
@@ -1857,15 +1793,15 @@
       <w:pPr>
         <w:pStyle w:val="berschrift1"/>
       </w:pPr>
-      <w:bookmarkStart w:id="15" w:name="_Toc423410251"/>
-      <w:bookmarkStart w:id="16" w:name="_Toc425054510"/>
-      <w:bookmarkStart w:id="17" w:name="_Toc508098436"/>
+      <w:bookmarkStart w:id="16" w:name="_Toc423410251"/>
+      <w:bookmarkStart w:id="17" w:name="_Toc425054510"/>
+      <w:bookmarkStart w:id="18" w:name="_Toc508098436"/>
       <w:r>
         <w:t>Special Requirements</w:t>
       </w:r>
-      <w:bookmarkEnd w:id="15"/>
       <w:bookmarkEnd w:id="16"/>
       <w:bookmarkEnd w:id="17"/>
+      <w:bookmarkEnd w:id="18"/>
     </w:p>
     <w:p>
       <w:pPr>
@@ -1886,15 +1822,15 @@
         <w:pStyle w:val="berschrift1"/>
         <w:widowControl/>
       </w:pPr>
-      <w:bookmarkStart w:id="18" w:name="_Toc423410253"/>
-      <w:bookmarkStart w:id="19" w:name="_Toc425054512"/>
-      <w:bookmarkStart w:id="20" w:name="_Toc508098438"/>
+      <w:bookmarkStart w:id="19" w:name="_Toc423410253"/>
+      <w:bookmarkStart w:id="20" w:name="_Toc425054512"/>
+      <w:bookmarkStart w:id="21" w:name="_Toc508098438"/>
       <w:r>
         <w:t>Preconditions</w:t>
       </w:r>
-      <w:bookmarkEnd w:id="18"/>
       <w:bookmarkEnd w:id="19"/>
       <w:bookmarkEnd w:id="20"/>
+      <w:bookmarkEnd w:id="21"/>
     </w:p>
     <w:p>
       <w:pPr>
@@ -1915,34 +1851,30 @@
         <w:pStyle w:val="berschrift2"/>
         <w:widowControl/>
       </w:pPr>
-      <w:bookmarkStart w:id="21" w:name="_Toc423410254"/>
-      <w:bookmarkStart w:id="22" w:name="_Toc425054513"/>
-      <w:bookmarkStart w:id="23" w:name="_Toc508098439"/>
-      <w:r>
-        <w:lastRenderedPageBreak/>
-        <w:t>&lt;</w:t>
-      </w:r>
-      <w:r>
-        <w:t xml:space="preserve"> Precondition One &gt;</w:t>
-      </w:r>
-      <w:bookmarkEnd w:id="21"/>
+      <w:bookmarkStart w:id="22" w:name="_Toc423410254"/>
+      <w:bookmarkStart w:id="23" w:name="_Toc425054513"/>
+      <w:bookmarkStart w:id="24" w:name="_Toc508098439"/>
+      <w:r>
+        <w:t>&lt; Precondition One &gt;</w:t>
+      </w:r>
       <w:bookmarkEnd w:id="22"/>
       <w:bookmarkEnd w:id="23"/>
+      <w:bookmarkEnd w:id="24"/>
     </w:p>
     <w:p>
       <w:pPr>
         <w:pStyle w:val="berschrift1"/>
         <w:widowControl/>
       </w:pPr>
-      <w:bookmarkStart w:id="24" w:name="_Toc423410255"/>
-      <w:bookmarkStart w:id="25" w:name="_Toc425054514"/>
-      <w:bookmarkStart w:id="26" w:name="_Toc508098440"/>
+      <w:bookmarkStart w:id="25" w:name="_Toc423410255"/>
+      <w:bookmarkStart w:id="26" w:name="_Toc425054514"/>
+      <w:bookmarkStart w:id="27" w:name="_Toc508098440"/>
       <w:r>
         <w:t>Postconditions</w:t>
       </w:r>
-      <w:bookmarkEnd w:id="24"/>
       <w:bookmarkEnd w:id="25"/>
       <w:bookmarkEnd w:id="26"/>
+      <w:bookmarkEnd w:id="27"/>
     </w:p>
     <w:p>
       <w:pPr>
@@ -1962,14 +1894,11 @@
       <w:pPr>
         <w:pStyle w:val="berschrift1"/>
       </w:pPr>
-      <w:bookmarkStart w:id="27" w:name="_Toc508098442"/>
-      <w:r>
-        <w:t>E</w:t>
-      </w:r>
-      <w:r>
-        <w:t>xtension Points</w:t>
-      </w:r>
-      <w:bookmarkEnd w:id="27"/>
+      <w:bookmarkStart w:id="28" w:name="_Toc508098442"/>
+      <w:r>
+        <w:t>Extension Points</w:t>
+      </w:r>
+      <w:bookmarkEnd w:id="28"/>
     </w:p>
     <w:p>
       <w:pPr>
@@ -1986,8 +1915,8 @@
       </w:r>
     </w:p>
     <w:sectPr>
-      <w:headerReference w:type="default" r:id="rId14"/>
-      <w:footerReference w:type="default" r:id="rId15"/>
+      <w:headerReference w:type="default" r:id="rId15"/>
+      <w:footerReference w:type="default" r:id="rId16"/>
       <w:endnotePr>
         <w:numFmt w:val="decimal"/>
       </w:endnotePr>
@@ -2076,12 +2005,6 @@
       <w:gridCol w:w="3162"/>
     </w:tblGrid>
     <w:tr>
-      <w:tblPrEx>
-        <w:tblCellMar>
-          <w:top w:w="0" w:type="dxa"/>
-          <w:bottom w:w="0" w:type="dxa"/>
-        </w:tblCellMar>
-      </w:tblPrEx>
       <w:tc>
         <w:tcPr>
           <w:tcW w:w="3162" w:type="dxa"/>
@@ -2122,10 +2045,7 @@
             <w:fldChar w:fldCharType="begin"/>
           </w:r>
           <w:r>
-            <w:instrText>symbo</w:instrText>
-          </w:r>
-          <w:r>
-            <w:instrText>l 211 \f "Symbol" \s 10</w:instrText>
+            <w:instrText>symbol 211 \f "Symbol" \s 10</w:instrText>
           </w:r>
           <w:r>
             <w:fldChar w:fldCharType="separate"/>
@@ -2142,8 +2062,6 @@
           <w:r>
             <w:t>TextVenturer</w:t>
           </w:r>
-          <w:bookmarkStart w:id="28" w:name="_GoBack"/>
-          <w:bookmarkEnd w:id="28"/>
           <w:r>
             <w:t xml:space="preserve">, </w:t>
           </w:r>
@@ -2207,7 +2125,7 @@
               <w:rStyle w:val="Seitenzahl"/>
               <w:noProof/>
             </w:rPr>
-            <w:t>5</w:t>
+            <w:t>4</w:t>
           </w:r>
           <w:r>
             <w:rPr>
@@ -2352,12 +2270,6 @@
       <w:gridCol w:w="3179"/>
     </w:tblGrid>
     <w:tr>
-      <w:tblPrEx>
-        <w:tblCellMar>
-          <w:top w:w="0" w:type="dxa"/>
-          <w:bottom w:w="0" w:type="dxa"/>
-        </w:tblCellMar>
-      </w:tblPrEx>
       <w:tc>
         <w:tcPr>
           <w:tcW w:w="6379" w:type="dxa"/>
@@ -2387,32 +2299,16 @@
       </w:tc>
     </w:tr>
     <w:tr>
-      <w:tblPrEx>
-        <w:tblCellMar>
-          <w:top w:w="0" w:type="dxa"/>
-          <w:bottom w:w="0" w:type="dxa"/>
-        </w:tblCellMar>
-      </w:tblPrEx>
       <w:tc>
         <w:tcPr>
           <w:tcW w:w="6379" w:type="dxa"/>
         </w:tcPr>
         <w:p>
-          <w:r>
-            <w:fldChar w:fldCharType="begin"/>
-          </w:r>
-          <w:r>
-            <w:instrText xml:space="preserve">title  \* Mergeformat </w:instrText>
-          </w:r>
-          <w:r>
-            <w:fldChar w:fldCharType="separate"/>
-          </w:r>
-          <w:r>
-            <w:t xml:space="preserve">Use-Case Specification: </w:t>
-          </w:r>
-          <w:r>
-            <w:fldChar w:fldCharType="end"/>
-          </w:r>
+          <w:fldSimple w:instr="title  \* Mergeformat ">
+            <w:r>
+              <w:t xml:space="preserve">Use-Case Specification: </w:t>
+            </w:r>
+          </w:fldSimple>
           <w:r>
             <w:t>UC Enter Room</w:t>
           </w:r>
@@ -2448,12 +2344,6 @@
       </w:tc>
     </w:tr>
     <w:tr>
-      <w:tblPrEx>
-        <w:tblCellMar>
-          <w:top w:w="0" w:type="dxa"/>
-          <w:bottom w:w="0" w:type="dxa"/>
-        </w:tblCellMar>
-      </w:tblPrEx>
       <w:tc>
         <w:tcPr>
           <w:tcW w:w="9558" w:type="dxa"/>
@@ -2821,6 +2711,120 @@
     </w:lvl>
   </w:abstractNum>
   <w:abstractNum w:abstractNumId="15" w15:restartNumberingAfterBreak="0">
+    <w:nsid w:val="5694382F"/>
+    <w:multiLevelType w:val="multilevel"/>
+    <w:tmpl w:val="64EC51A6"/>
+    <w:lvl w:ilvl="0">
+      <w:start w:val="1"/>
+      <w:numFmt w:val="decimal"/>
+      <w:pStyle w:val="Bullet"/>
+      <w:lvlText w:val="%1."/>
+      <w:lvlJc w:val="left"/>
+      <w:pPr>
+        <w:tabs>
+          <w:tab w:val="num" w:pos="720"/>
+        </w:tabs>
+        <w:ind w:left="720" w:hanging="720"/>
+      </w:pPr>
+    </w:lvl>
+    <w:lvl w:ilvl="1">
+      <w:start w:val="1"/>
+      <w:numFmt w:val="decimal"/>
+      <w:lvlText w:val="%2."/>
+      <w:lvlJc w:val="left"/>
+      <w:pPr>
+        <w:tabs>
+          <w:tab w:val="num" w:pos="1440"/>
+        </w:tabs>
+        <w:ind w:left="1440" w:hanging="720"/>
+      </w:pPr>
+    </w:lvl>
+    <w:lvl w:ilvl="2">
+      <w:start w:val="1"/>
+      <w:numFmt w:val="decimal"/>
+      <w:lvlText w:val="%3."/>
+      <w:lvlJc w:val="left"/>
+      <w:pPr>
+        <w:tabs>
+          <w:tab w:val="num" w:pos="2160"/>
+        </w:tabs>
+        <w:ind w:left="2160" w:hanging="720"/>
+      </w:pPr>
+    </w:lvl>
+    <w:lvl w:ilvl="3">
+      <w:start w:val="1"/>
+      <w:numFmt w:val="decimal"/>
+      <w:lvlText w:val="%4."/>
+      <w:lvlJc w:val="left"/>
+      <w:pPr>
+        <w:tabs>
+          <w:tab w:val="num" w:pos="2880"/>
+        </w:tabs>
+        <w:ind w:left="2880" w:hanging="720"/>
+      </w:pPr>
+    </w:lvl>
+    <w:lvl w:ilvl="4">
+      <w:start w:val="1"/>
+      <w:numFmt w:val="decimal"/>
+      <w:lvlText w:val="%5."/>
+      <w:lvlJc w:val="left"/>
+      <w:pPr>
+        <w:tabs>
+          <w:tab w:val="num" w:pos="3600"/>
+        </w:tabs>
+        <w:ind w:left="3600" w:hanging="720"/>
+      </w:pPr>
+    </w:lvl>
+    <w:lvl w:ilvl="5">
+      <w:start w:val="1"/>
+      <w:numFmt w:val="decimal"/>
+      <w:lvlText w:val="%6."/>
+      <w:lvlJc w:val="left"/>
+      <w:pPr>
+        <w:tabs>
+          <w:tab w:val="num" w:pos="4320"/>
+        </w:tabs>
+        <w:ind w:left="4320" w:hanging="720"/>
+      </w:pPr>
+    </w:lvl>
+    <w:lvl w:ilvl="6">
+      <w:start w:val="1"/>
+      <w:numFmt w:val="decimal"/>
+      <w:lvlText w:val="%7."/>
+      <w:lvlJc w:val="left"/>
+      <w:pPr>
+        <w:tabs>
+          <w:tab w:val="num" w:pos="5040"/>
+        </w:tabs>
+        <w:ind w:left="5040" w:hanging="720"/>
+      </w:pPr>
+    </w:lvl>
+    <w:lvl w:ilvl="7">
+      <w:start w:val="1"/>
+      <w:numFmt w:val="decimal"/>
+      <w:lvlText w:val="%8."/>
+      <w:lvlJc w:val="left"/>
+      <w:pPr>
+        <w:tabs>
+          <w:tab w:val="num" w:pos="5760"/>
+        </w:tabs>
+        <w:ind w:left="5760" w:hanging="720"/>
+      </w:pPr>
+    </w:lvl>
+    <w:lvl w:ilvl="8">
+      <w:start w:val="1"/>
+      <w:numFmt w:val="decimal"/>
+      <w:lvlText w:val="%9."/>
+      <w:lvlJc w:val="left"/>
+      <w:pPr>
+        <w:tabs>
+          <w:tab w:val="num" w:pos="6480"/>
+        </w:tabs>
+        <w:ind w:left="6480" w:hanging="720"/>
+      </w:pPr>
+    </w:lvl>
+  </w:abstractNum>
+  <w:abstractNum w:abstractNumId="16" w15:restartNumberingAfterBreak="0">
     <w:nsid w:val="6D2F7D46"/>
     <w:multiLevelType w:val="singleLevel"/>
     <w:tmpl w:val="04090001"/>
@@ -2840,7 +2844,7 @@
       </w:rPr>
     </w:lvl>
   </w:abstractNum>
-  <w:abstractNum w:abstractNumId="16" w15:restartNumberingAfterBreak="0">
+  <w:abstractNum w:abstractNumId="17" w15:restartNumberingAfterBreak="0">
     <w:nsid w:val="71F21F2A"/>
     <w:multiLevelType w:val="singleLevel"/>
     <w:tmpl w:val="04090001"/>
@@ -2860,7 +2864,7 @@
       </w:rPr>
     </w:lvl>
   </w:abstractNum>
-  <w:abstractNum w:abstractNumId="17" w15:restartNumberingAfterBreak="0">
+  <w:abstractNum w:abstractNumId="18" w15:restartNumberingAfterBreak="0">
     <w:nsid w:val="743601FB"/>
     <w:multiLevelType w:val="singleLevel"/>
     <w:tmpl w:val="04090001"/>
@@ -2880,7 +2884,7 @@
       </w:rPr>
     </w:lvl>
   </w:abstractNum>
-  <w:abstractNum w:abstractNumId="18" w15:restartNumberingAfterBreak="0">
+  <w:abstractNum w:abstractNumId="19" w15:restartNumberingAfterBreak="0">
     <w:nsid w:val="756150CA"/>
     <w:multiLevelType w:val="singleLevel"/>
     <w:tmpl w:val="04090001"/>
@@ -2900,7 +2904,7 @@
       </w:rPr>
     </w:lvl>
   </w:abstractNum>
-  <w:abstractNum w:abstractNumId="19" w15:restartNumberingAfterBreak="0">
+  <w:abstractNum w:abstractNumId="20" w15:restartNumberingAfterBreak="0">
     <w:nsid w:val="7BE434D7"/>
     <w:multiLevelType w:val="singleLevel"/>
     <w:tmpl w:val="04090001"/>
@@ -2945,7 +2949,7 @@
     <w:abstractNumId w:val="9"/>
   </w:num>
   <w:num w:numId="4">
-    <w:abstractNumId w:val="19"/>
+    <w:abstractNumId w:val="20"/>
   </w:num>
   <w:num w:numId="5">
     <w:abstractNumId w:val="14"/>
@@ -2974,7 +2978,7 @@
     <w:abstractNumId w:val="2"/>
   </w:num>
   <w:num w:numId="9">
-    <w:abstractNumId w:val="18"/>
+    <w:abstractNumId w:val="19"/>
   </w:num>
   <w:num w:numId="10">
     <w:abstractNumId w:val="3"/>
@@ -2986,7 +2990,7 @@
     <w:abstractNumId w:val="8"/>
   </w:num>
   <w:num w:numId="13">
-    <w:abstractNumId w:val="17"/>
+    <w:abstractNumId w:val="18"/>
   </w:num>
   <w:num w:numId="14">
     <w:abstractNumId w:val="7"/>
@@ -2995,7 +2999,7 @@
     <w:abstractNumId w:val="4"/>
   </w:num>
   <w:num w:numId="16">
-    <w:abstractNumId w:val="16"/>
+    <w:abstractNumId w:val="17"/>
   </w:num>
   <w:num w:numId="17">
     <w:abstractNumId w:val="12"/>
@@ -3010,6 +3014,9 @@
     <w:abstractNumId w:val="6"/>
   </w:num>
   <w:num w:numId="21">
+    <w:abstractNumId w:val="16"/>
+  </w:num>
+  <w:num w:numId="22">
     <w:abstractNumId w:val="15"/>
   </w:num>
 </w:numbering>
@@ -3573,7 +3580,9 @@
   </w:style>
   <w:style w:type="character" w:default="1" w:styleId="Absatz-Standardschriftart">
     <w:name w:val="Default Paragraph Font"/>
+    <w:uiPriority w:val="1"/>
     <w:semiHidden/>
+    <w:unhideWhenUsed/>
   </w:style>
   <w:style w:type="table" w:default="1" w:styleId="NormaleTabelle">
     <w:name w:val="Normal Table"/>
@@ -3919,13 +3928,13 @@
     <w:pPr>
       <w:widowControl/>
       <w:numPr>
-        <w:numId w:val="81"/>
+        <w:numId w:val="22"/>
       </w:numPr>
       <w:tabs>
         <w:tab w:val="left" w:pos="720"/>
       </w:tabs>
       <w:spacing w:before="120" w:line="240" w:lineRule="auto"/>
-      <w:ind w:left="720" w:right="360"/>
+      <w:ind w:right="360"/>
       <w:jc w:val="both"/>
     </w:pPr>
     <w:rPr>

</xml_diff>